<commit_message>
added videos, pics, and updated word docs
</commit_message>
<xml_diff>
--- a/A12/A12 Devpost Questions.docx
+++ b/A12/A12 Devpost Questions.docx
@@ -1,6 +1,6 @@
 
 <file path=word/document.xml><?xml version="1.0" encoding="utf-8"?>
-<w:document xmlns:wpc="http://schemas.microsoft.com/office/word/2010/wordprocessingCanvas" xmlns:cx="http://schemas.microsoft.com/office/drawing/2014/chartex" xmlns:cx1="http://schemas.microsoft.com/office/drawing/2015/9/8/chartex" xmlns:cx2="http://schemas.microsoft.com/office/drawing/2015/10/21/chartex" xmlns:cx3="http://schemas.microsoft.com/office/drawing/2016/5/9/chartex" xmlns:cx4="http://schemas.microsoft.com/office/drawing/2016/5/10/chartex" xmlns:cx5="http://schemas.microsoft.com/office/drawing/2016/5/11/chartex" xmlns:cx6="http://schemas.microsoft.com/office/drawing/2016/5/12/chartex" xmlns:cx7="http://schemas.microsoft.com/office/drawing/2016/5/13/chartex" xmlns:cx8="http://schemas.microsoft.com/office/drawing/2016/5/14/chartex" xmlns:mc="http://schemas.openxmlformats.org/markup-compatibility/2006" xmlns:aink="http://schemas.microsoft.com/office/drawing/2016/ink" xmlns:am3d="http://schemas.microsoft.com/office/drawing/2017/model3d" xmlns:o="urn:schemas-microsoft-com:office:office" xmlns:oel="http://schemas.microsoft.com/office/2019/extlst" xmlns:r="http://schemas.openxmlformats.org/officeDocument/2006/relationships" xmlns:m="http://schemas.openxmlformats.org/officeDocument/2006/math" xmlns:v="urn:schemas-microsoft-com:vml" xmlns:wp14="http://schemas.microsoft.com/office/word/2010/wordprocessingDrawing" xmlns:wp="http://schemas.openxmlformats.org/drawingml/2006/wordprocessingDrawing" xmlns:w10="urn:schemas-microsoft-com:office:word" xmlns:w="http://schemas.openxmlformats.org/wordprocessingml/2006/main" xmlns:w14="http://schemas.microsoft.com/office/word/2010/wordml" xmlns:w15="http://schemas.microsoft.com/office/word/2012/wordml" xmlns:w16cex="http://schemas.microsoft.com/office/word/2018/wordml/cex" xmlns:w16cid="http://schemas.microsoft.com/office/word/2016/wordml/cid" xmlns:w16="http://schemas.microsoft.com/office/word/2018/wordml" xmlns:w16sdtdh="http://schemas.microsoft.com/office/word/2020/wordml/sdtdatahash" xmlns:w16se="http://schemas.microsoft.com/office/word/2015/wordml/symex" xmlns:wpg="http://schemas.microsoft.com/office/word/2010/wordprocessingGroup" xmlns:wpi="http://schemas.microsoft.com/office/word/2010/wordprocessingInk" xmlns:wne="http://schemas.microsoft.com/office/word/2006/wordml" xmlns:wps="http://schemas.microsoft.com/office/word/2010/wordprocessingShape" mc:Ignorable="w14 w15 w16se w16cid w16 w16cex w16sdtdh wp14">
+<w:document xmlns:wpc="http://schemas.microsoft.com/office/word/2010/wordprocessingCanvas" xmlns:cx="http://schemas.microsoft.com/office/drawing/2014/chartex" xmlns:cx1="http://schemas.microsoft.com/office/drawing/2015/9/8/chartex" xmlns:cx2="http://schemas.microsoft.com/office/drawing/2015/10/21/chartex" xmlns:cx3="http://schemas.microsoft.com/office/drawing/2016/5/9/chartex" xmlns:cx4="http://schemas.microsoft.com/office/drawing/2016/5/10/chartex" xmlns:cx5="http://schemas.microsoft.com/office/drawing/2016/5/11/chartex" xmlns:cx6="http://schemas.microsoft.com/office/drawing/2016/5/12/chartex" xmlns:cx7="http://schemas.microsoft.com/office/drawing/2016/5/13/chartex" xmlns:cx8="http://schemas.microsoft.com/office/drawing/2016/5/14/chartex" xmlns:mc="http://schemas.openxmlformats.org/markup-compatibility/2006" xmlns:aink="http://schemas.microsoft.com/office/drawing/2016/ink" xmlns:am3d="http://schemas.microsoft.com/office/drawing/2017/model3d" xmlns:o="urn:schemas-microsoft-com:office:office" xmlns:r="http://schemas.openxmlformats.org/officeDocument/2006/relationships" xmlns:m="http://schemas.openxmlformats.org/officeDocument/2006/math" xmlns:v="urn:schemas-microsoft-com:vml" xmlns:wp14="http://schemas.microsoft.com/office/word/2010/wordprocessingDrawing" xmlns:wp="http://schemas.openxmlformats.org/drawingml/2006/wordprocessingDrawing" xmlns:w10="urn:schemas-microsoft-com:office:word" xmlns:w="http://schemas.openxmlformats.org/wordprocessingml/2006/main" xmlns:w14="http://schemas.microsoft.com/office/word/2010/wordml" xmlns:w15="http://schemas.microsoft.com/office/word/2012/wordml" xmlns:w16cex="http://schemas.microsoft.com/office/word/2018/wordml/cex" xmlns:w16cid="http://schemas.microsoft.com/office/word/2016/wordml/cid" xmlns:w16="http://schemas.microsoft.com/office/word/2018/wordml" xmlns:w16sdtdh="http://schemas.microsoft.com/office/word/2020/wordml/sdtdatahash" xmlns:w16se="http://schemas.microsoft.com/office/word/2015/wordml/symex" xmlns:wpg="http://schemas.microsoft.com/office/word/2010/wordprocessingGroup" xmlns:wpi="http://schemas.microsoft.com/office/word/2010/wordprocessingInk" xmlns:wne="http://schemas.microsoft.com/office/word/2006/wordml" xmlns:wps="http://schemas.microsoft.com/office/word/2010/wordprocessingShape" mc:Ignorable="w14 w15 w16se w16cid w16 w16cex w16sdtdh wp14">
   <w:body>
     <w:p>
       <w:pPr>
@@ -22,209 +22,251 @@
         <w:t>Life is an Expedition. What about using smart devices to track and log everyday footprint just like a hacker? By maximizing the function of the localization sensors and combining IoT platform, we can make our life with more convenient and interesting.</w:t>
       </w:r>
     </w:p>
-    <w:p>
-      <w:pPr>
+    <w:p/>
+    <w:p>
+      <w:pPr>
+        <w:rPr>
+          <w:b/>
+          <w:bCs/>
+        </w:rPr>
+      </w:pPr>
+      <w:r>
+        <w:rPr>
+          <w:b/>
+          <w:bCs/>
+        </w:rPr>
+        <w:t>## What it does</w:t>
+      </w:r>
+    </w:p>
+    <w:p>
+      <w:r>
+        <w:t xml:space="preserve">Our project is able provide and display essential data used to track the position of the device. First, it uses an accelerometer to track how fast the device is moving. Second, it connects to satellites through a GPS module to provide accurate location data. Third, it has an OLED screen built in to display the data to the user physically. Finally, we connect the device to the cloud and display the GPS location history and current velocity metrics through a </w:t>
+      </w:r>
+      <w:proofErr w:type="spellStart"/>
+      <w:r>
+        <w:t>NodeRed</w:t>
+      </w:r>
+      <w:proofErr w:type="spellEnd"/>
+      <w:r>
+        <w:t xml:space="preserve"> website.</w:t>
+      </w:r>
+    </w:p>
+    <w:p/>
+    <w:p>
+      <w:pPr>
+        <w:rPr>
+          <w:b/>
+          <w:bCs/>
+        </w:rPr>
+      </w:pPr>
+      <w:r>
+        <w:rPr>
+          <w:b/>
+          <w:bCs/>
+        </w:rPr>
+        <w:t>## How we built it</w:t>
+      </w:r>
+    </w:p>
+    <w:p>
+      <w:r>
+        <w:t xml:space="preserve">We used the </w:t>
+      </w:r>
+      <w:proofErr w:type="spellStart"/>
+      <w:r>
+        <w:t>devboard</w:t>
+      </w:r>
+      <w:proofErr w:type="spellEnd"/>
+      <w:r>
+        <w:t xml:space="preserve"> to test all our code and pins of the PCB board. Then, we created 3D printable and laser cuttable parts to have ease in assembling the final PCB design together with the external components.</w:t>
+      </w:r>
+    </w:p>
+    <w:p/>
+    <w:p>
+      <w:pPr>
+        <w:rPr>
+          <w:b/>
+          <w:bCs/>
+        </w:rPr>
+      </w:pPr>
+      <w:r>
+        <w:rPr>
+          <w:b/>
+          <w:bCs/>
+        </w:rPr>
+        <w:t>## Challenges we ran into</w:t>
+      </w:r>
+    </w:p>
+    <w:p>
+      <w:pPr>
+        <w:pStyle w:val="ListParagraph"/>
+        <w:numPr>
+          <w:ilvl w:val="0"/>
+          <w:numId w:val="1"/>
+        </w:numPr>
+      </w:pPr>
+      <w:r>
         <w:rPr>
           <w:rFonts w:hint="eastAsia"/>
         </w:rPr>
-      </w:pPr>
-    </w:p>
-    <w:p>
-      <w:pPr>
-        <w:rPr>
-          <w:b/>
-          <w:bCs/>
-        </w:rPr>
-      </w:pPr>
-      <w:r>
-        <w:rPr>
-          <w:b/>
-          <w:bCs/>
-        </w:rPr>
-        <w:t>## What it does</w:t>
+        <w:t>G</w:t>
+      </w:r>
+      <w:r>
+        <w:t>etting GPS NMEA protocol data, parsing useful data, and sending the data into specific formats</w:t>
+      </w:r>
+    </w:p>
+    <w:p>
+      <w:pPr>
+        <w:pStyle w:val="ListParagraph"/>
+        <w:numPr>
+          <w:ilvl w:val="0"/>
+          <w:numId w:val="1"/>
+        </w:numPr>
+      </w:pPr>
+      <w:r>
+        <w:t>Calling map plugins into node-RED dashboard</w:t>
+      </w:r>
+    </w:p>
+    <w:p>
+      <w:pPr>
+        <w:pStyle w:val="ListParagraph"/>
+        <w:numPr>
+          <w:ilvl w:val="0"/>
+          <w:numId w:val="1"/>
+        </w:numPr>
+      </w:pPr>
+      <w:r>
+        <w:t>Debugging which pins to use for proper UART/I2C communication</w:t>
       </w:r>
     </w:p>
     <w:p/>
     <w:p>
       <w:pPr>
         <w:rPr>
+          <w:b/>
+          <w:bCs/>
+        </w:rPr>
+      </w:pPr>
+      <w:r>
+        <w:rPr>
+          <w:b/>
+          <w:bCs/>
+        </w:rPr>
+        <w:t>## Accomplishments that we're proud of</w:t>
+      </w:r>
+    </w:p>
+    <w:p>
+      <w:pPr>
+        <w:pStyle w:val="ListParagraph"/>
+        <w:numPr>
+          <w:ilvl w:val="0"/>
+          <w:numId w:val="2"/>
+        </w:numPr>
+      </w:pPr>
+      <w:r>
+        <w:rPr>
           <w:rFonts w:hint="eastAsia"/>
         </w:rPr>
-      </w:pPr>
-    </w:p>
-    <w:p>
-      <w:pPr>
-        <w:rPr>
-          <w:b/>
-          <w:bCs/>
-        </w:rPr>
-      </w:pPr>
-      <w:r>
-        <w:rPr>
-          <w:b/>
-          <w:bCs/>
-        </w:rPr>
-        <w:t>## How we built it</w:t>
+        <w:t>A</w:t>
+      </w:r>
+      <w:r>
+        <w:t>chieved wireless firmware update by combining OTAFU &amp; BT.</w:t>
+      </w:r>
+    </w:p>
+    <w:p>
+      <w:pPr>
+        <w:pStyle w:val="ListParagraph"/>
+        <w:numPr>
+          <w:ilvl w:val="0"/>
+          <w:numId w:val="2"/>
+        </w:numPr>
+      </w:pPr>
+      <w:r>
+        <w:t>Added node-red dashboard maps and library maps to visualize the data in map and calibrate the offsets</w:t>
       </w:r>
     </w:p>
     <w:p/>
     <w:p>
       <w:pPr>
         <w:rPr>
+          <w:b/>
+          <w:bCs/>
+        </w:rPr>
+      </w:pPr>
+      <w:r>
+        <w:rPr>
+          <w:b/>
+          <w:bCs/>
+        </w:rPr>
+        <w:t>## What we learned</w:t>
+      </w:r>
+    </w:p>
+    <w:p>
+      <w:r>
+        <w:t>Ring buffer of serial console, mutex and queue of FreeRTOS, Bootloader, OTA, debugging, node-RED</w:t>
+      </w:r>
+    </w:p>
+    <w:p/>
+    <w:p>
+      <w:pPr>
+        <w:rPr>
+          <w:b/>
+          <w:bCs/>
+        </w:rPr>
+      </w:pPr>
+      <w:r>
+        <w:rPr>
+          <w:b/>
+          <w:bCs/>
+        </w:rPr>
+        <w:t xml:space="preserve">## What's next for </w:t>
+      </w:r>
+      <w:proofErr w:type="spellStart"/>
+      <w:r>
+        <w:rPr>
+          <w:b/>
+          <w:bCs/>
+        </w:rPr>
+        <w:t>IoTracking</w:t>
+      </w:r>
+      <w:proofErr w:type="spellEnd"/>
+    </w:p>
+    <w:p>
+      <w:pPr>
+        <w:pStyle w:val="ListParagraph"/>
+        <w:numPr>
+          <w:ilvl w:val="0"/>
+          <w:numId w:val="3"/>
+        </w:numPr>
+      </w:pPr>
+      <w:r>
+        <w:rPr>
           <w:rFonts w:hint="eastAsia"/>
         </w:rPr>
-      </w:pPr>
-    </w:p>
-    <w:p>
-      <w:pPr>
-        <w:rPr>
-          <w:b/>
-          <w:bCs/>
-        </w:rPr>
-      </w:pPr>
-      <w:r>
-        <w:rPr>
-          <w:b/>
-          <w:bCs/>
-        </w:rPr>
-        <w:t>## Challenges we ran into</w:t>
-      </w:r>
-    </w:p>
-    <w:p>
+        <w:t>Use</w:t>
+      </w:r>
+      <w:r>
+        <w:t xml:space="preserve"> a better GPS sensor for more accurate results.</w:t>
+      </w:r>
+    </w:p>
+    <w:p>
+      <w:pPr>
+        <w:pStyle w:val="ListParagraph"/>
+        <w:numPr>
+          <w:ilvl w:val="0"/>
+          <w:numId w:val="3"/>
+        </w:numPr>
+      </w:pPr>
       <w:r>
         <w:rPr>
           <w:rFonts w:hint="eastAsia"/>
         </w:rPr>
-        <w:t>G</w:t>
-      </w:r>
-      <w:r>
-        <w:t xml:space="preserve">etting GPS NMEA protocol data, </w:t>
-      </w:r>
-      <w:r>
-        <w:t xml:space="preserve">parsing </w:t>
-      </w:r>
-      <w:r>
-        <w:t xml:space="preserve">useful </w:t>
-      </w:r>
-      <w:r>
-        <w:t>data</w:t>
-      </w:r>
-      <w:r>
-        <w:t>, and sending the data into specific formats</w:t>
-      </w:r>
-    </w:p>
-    <w:p>
-      <w:r>
-        <w:t>Calling map plugins into node-RED dashboard</w:t>
+        <w:t>U</w:t>
+      </w:r>
+      <w:r>
+        <w:t>pdate the PCB and firmware for minor errors and further features</w:t>
       </w:r>
     </w:p>
     <w:p/>
-    <w:p>
-      <w:pPr>
-        <w:rPr>
-          <w:b/>
-          <w:bCs/>
-        </w:rPr>
-      </w:pPr>
-      <w:r>
-        <w:rPr>
-          <w:b/>
-          <w:bCs/>
-        </w:rPr>
-        <w:t>## Accomplishments that we're proud of</w:t>
-      </w:r>
-    </w:p>
-    <w:p>
-      <w:r>
-        <w:rPr>
-          <w:rFonts w:hint="eastAsia"/>
-        </w:rPr>
-        <w:t>A</w:t>
-      </w:r>
-      <w:r>
-        <w:t>chieved wireless firmware update by combining OTAFU &amp; BT.</w:t>
-      </w:r>
-    </w:p>
-    <w:p>
-      <w:r>
-        <w:t>Added node-red dashboard maps and library maps to visualize the data in map and calibrate the offsets</w:t>
-      </w:r>
-    </w:p>
-    <w:p/>
-    <w:p>
-      <w:pPr>
-        <w:rPr>
-          <w:b/>
-          <w:bCs/>
-        </w:rPr>
-      </w:pPr>
-      <w:r>
-        <w:rPr>
-          <w:b/>
-          <w:bCs/>
-        </w:rPr>
-        <w:t>## What we learned</w:t>
-      </w:r>
-    </w:p>
-    <w:p>
-      <w:r>
-        <w:t>Ring buffer of serial console, mutex and queue of FreeRTOS, Bootloader, OTA, debugging, node-RED</w:t>
-      </w:r>
-    </w:p>
-    <w:p/>
-    <w:p>
-      <w:pPr>
-        <w:rPr>
-          <w:b/>
-          <w:bCs/>
-        </w:rPr>
-      </w:pPr>
-      <w:r>
-        <w:rPr>
-          <w:b/>
-          <w:bCs/>
-        </w:rPr>
-        <w:t xml:space="preserve">## What's next for </w:t>
-      </w:r>
-      <w:proofErr w:type="spellStart"/>
-      <w:r>
-        <w:rPr>
-          <w:b/>
-          <w:bCs/>
-        </w:rPr>
-        <w:t>IoTracking</w:t>
-      </w:r>
-      <w:proofErr w:type="spellEnd"/>
-    </w:p>
-    <w:p>
-      <w:r>
-        <w:rPr>
-          <w:rFonts w:hint="eastAsia"/>
-        </w:rPr>
-        <w:t>Use</w:t>
-      </w:r>
-      <w:r>
-        <w:t xml:space="preserve"> a better GPS sensor for more accurate results.</w:t>
-      </w:r>
-    </w:p>
-    <w:p>
-      <w:r>
-        <w:rPr>
-          <w:rFonts w:hint="eastAsia"/>
-        </w:rPr>
-        <w:t>U</w:t>
-      </w:r>
-      <w:r>
-        <w:t>pdate the PCB and firmware for minor errors and further features</w:t>
-      </w:r>
-    </w:p>
-    <w:p>
-      <w:pPr>
-        <w:rPr>
-          <w:rFonts w:hint="eastAsia"/>
-        </w:rPr>
-      </w:pPr>
-    </w:p>
     <w:sectPr>
       <w:pgSz w:w="11906" w:h="16838"/>
       <w:pgMar w:top="1440" w:right="1800" w:bottom="1440" w:left="1800" w:header="851" w:footer="992" w:gutter="0"/>
@@ -233,6 +275,359 @@
     </w:sectPr>
   </w:body>
 </w:document>
+</file>
+
+<file path=word/numbering.xml><?xml version="1.0" encoding="utf-8"?>
+<w:numbering xmlns:wpc="http://schemas.microsoft.com/office/word/2010/wordprocessingCanvas" xmlns:cx="http://schemas.microsoft.com/office/drawing/2014/chartex" xmlns:cx1="http://schemas.microsoft.com/office/drawing/2015/9/8/chartex" xmlns:cx2="http://schemas.microsoft.com/office/drawing/2015/10/21/chartex" xmlns:cx3="http://schemas.microsoft.com/office/drawing/2016/5/9/chartex" xmlns:cx4="http://schemas.microsoft.com/office/drawing/2016/5/10/chartex" xmlns:cx5="http://schemas.microsoft.com/office/drawing/2016/5/11/chartex" xmlns:cx6="http://schemas.microsoft.com/office/drawing/2016/5/12/chartex" xmlns:cx7="http://schemas.microsoft.com/office/drawing/2016/5/13/chartex" xmlns:cx8="http://schemas.microsoft.com/office/drawing/2016/5/14/chartex" xmlns:mc="http://schemas.openxmlformats.org/markup-compatibility/2006" xmlns:aink="http://schemas.microsoft.com/office/drawing/2016/ink" xmlns:am3d="http://schemas.microsoft.com/office/drawing/2017/model3d" xmlns:o="urn:schemas-microsoft-com:office:office" xmlns:r="http://schemas.openxmlformats.org/officeDocument/2006/relationships" xmlns:m="http://schemas.openxmlformats.org/officeDocument/2006/math" xmlns:v="urn:schemas-microsoft-com:vml" xmlns:wp14="http://schemas.microsoft.com/office/word/2010/wordprocessingDrawing" xmlns:wp="http://schemas.openxmlformats.org/drawingml/2006/wordprocessingDrawing" xmlns:w10="urn:schemas-microsoft-com:office:word" xmlns:w="http://schemas.openxmlformats.org/wordprocessingml/2006/main" xmlns:w14="http://schemas.microsoft.com/office/word/2010/wordml" xmlns:w15="http://schemas.microsoft.com/office/word/2012/wordml" xmlns:w16cex="http://schemas.microsoft.com/office/word/2018/wordml/cex" xmlns:w16cid="http://schemas.microsoft.com/office/word/2016/wordml/cid" xmlns:w16="http://schemas.microsoft.com/office/word/2018/wordml" xmlns:w16sdtdh="http://schemas.microsoft.com/office/word/2020/wordml/sdtdatahash" xmlns:w16se="http://schemas.microsoft.com/office/word/2015/wordml/symex" xmlns:wpg="http://schemas.microsoft.com/office/word/2010/wordprocessingGroup" xmlns:wpi="http://schemas.microsoft.com/office/word/2010/wordprocessingInk" xmlns:wne="http://schemas.microsoft.com/office/word/2006/wordml" xmlns:wps="http://schemas.microsoft.com/office/word/2010/wordprocessingShape" mc:Ignorable="w14 w15 w16se w16cid w16 w16cex w16sdtdh wp14">
+  <w:abstractNum w:abstractNumId="0" w15:restartNumberingAfterBreak="0">
+    <w:nsid w:val="14CE4605"/>
+    <w:multiLevelType w:val="hybridMultilevel"/>
+    <w:tmpl w:val="C29C5CCE"/>
+    <w:lvl w:ilvl="0" w:tplc="04090001">
+      <w:start w:val="1"/>
+      <w:numFmt w:val="bullet"/>
+      <w:lvlText w:val=""/>
+      <w:lvlJc w:val="left"/>
+      <w:pPr>
+        <w:ind w:left="720" w:hanging="360"/>
+      </w:pPr>
+      <w:rPr>
+        <w:rFonts w:ascii="Symbol" w:hAnsi="Symbol" w:hint="default"/>
+      </w:rPr>
+    </w:lvl>
+    <w:lvl w:ilvl="1" w:tplc="04090003" w:tentative="1">
+      <w:start w:val="1"/>
+      <w:numFmt w:val="bullet"/>
+      <w:lvlText w:val="o"/>
+      <w:lvlJc w:val="left"/>
+      <w:pPr>
+        <w:ind w:left="1440" w:hanging="360"/>
+      </w:pPr>
+      <w:rPr>
+        <w:rFonts w:ascii="Courier New" w:hAnsi="Courier New" w:cs="Courier New" w:hint="default"/>
+      </w:rPr>
+    </w:lvl>
+    <w:lvl w:ilvl="2" w:tplc="04090005" w:tentative="1">
+      <w:start w:val="1"/>
+      <w:numFmt w:val="bullet"/>
+      <w:lvlText w:val=""/>
+      <w:lvlJc w:val="left"/>
+      <w:pPr>
+        <w:ind w:left="2160" w:hanging="360"/>
+      </w:pPr>
+      <w:rPr>
+        <w:rFonts w:ascii="Wingdings" w:hAnsi="Wingdings" w:hint="default"/>
+      </w:rPr>
+    </w:lvl>
+    <w:lvl w:ilvl="3" w:tplc="04090001" w:tentative="1">
+      <w:start w:val="1"/>
+      <w:numFmt w:val="bullet"/>
+      <w:lvlText w:val=""/>
+      <w:lvlJc w:val="left"/>
+      <w:pPr>
+        <w:ind w:left="2880" w:hanging="360"/>
+      </w:pPr>
+      <w:rPr>
+        <w:rFonts w:ascii="Symbol" w:hAnsi="Symbol" w:hint="default"/>
+      </w:rPr>
+    </w:lvl>
+    <w:lvl w:ilvl="4" w:tplc="04090003" w:tentative="1">
+      <w:start w:val="1"/>
+      <w:numFmt w:val="bullet"/>
+      <w:lvlText w:val="o"/>
+      <w:lvlJc w:val="left"/>
+      <w:pPr>
+        <w:ind w:left="3600" w:hanging="360"/>
+      </w:pPr>
+      <w:rPr>
+        <w:rFonts w:ascii="Courier New" w:hAnsi="Courier New" w:cs="Courier New" w:hint="default"/>
+      </w:rPr>
+    </w:lvl>
+    <w:lvl w:ilvl="5" w:tplc="04090005" w:tentative="1">
+      <w:start w:val="1"/>
+      <w:numFmt w:val="bullet"/>
+      <w:lvlText w:val=""/>
+      <w:lvlJc w:val="left"/>
+      <w:pPr>
+        <w:ind w:left="4320" w:hanging="360"/>
+      </w:pPr>
+      <w:rPr>
+        <w:rFonts w:ascii="Wingdings" w:hAnsi="Wingdings" w:hint="default"/>
+      </w:rPr>
+    </w:lvl>
+    <w:lvl w:ilvl="6" w:tplc="04090001" w:tentative="1">
+      <w:start w:val="1"/>
+      <w:numFmt w:val="bullet"/>
+      <w:lvlText w:val=""/>
+      <w:lvlJc w:val="left"/>
+      <w:pPr>
+        <w:ind w:left="5040" w:hanging="360"/>
+      </w:pPr>
+      <w:rPr>
+        <w:rFonts w:ascii="Symbol" w:hAnsi="Symbol" w:hint="default"/>
+      </w:rPr>
+    </w:lvl>
+    <w:lvl w:ilvl="7" w:tplc="04090003" w:tentative="1">
+      <w:start w:val="1"/>
+      <w:numFmt w:val="bullet"/>
+      <w:lvlText w:val="o"/>
+      <w:lvlJc w:val="left"/>
+      <w:pPr>
+        <w:ind w:left="5760" w:hanging="360"/>
+      </w:pPr>
+      <w:rPr>
+        <w:rFonts w:ascii="Courier New" w:hAnsi="Courier New" w:cs="Courier New" w:hint="default"/>
+      </w:rPr>
+    </w:lvl>
+    <w:lvl w:ilvl="8" w:tplc="04090005" w:tentative="1">
+      <w:start w:val="1"/>
+      <w:numFmt w:val="bullet"/>
+      <w:lvlText w:val=""/>
+      <w:lvlJc w:val="left"/>
+      <w:pPr>
+        <w:ind w:left="6480" w:hanging="360"/>
+      </w:pPr>
+      <w:rPr>
+        <w:rFonts w:ascii="Wingdings" w:hAnsi="Wingdings" w:hint="default"/>
+      </w:rPr>
+    </w:lvl>
+  </w:abstractNum>
+  <w:abstractNum w:abstractNumId="1" w15:restartNumberingAfterBreak="0">
+    <w:nsid w:val="1B327D2C"/>
+    <w:multiLevelType w:val="hybridMultilevel"/>
+    <w:tmpl w:val="CCD0CE5C"/>
+    <w:lvl w:ilvl="0" w:tplc="04090001">
+      <w:start w:val="1"/>
+      <w:numFmt w:val="bullet"/>
+      <w:lvlText w:val=""/>
+      <w:lvlJc w:val="left"/>
+      <w:pPr>
+        <w:ind w:left="720" w:hanging="360"/>
+      </w:pPr>
+      <w:rPr>
+        <w:rFonts w:ascii="Symbol" w:hAnsi="Symbol" w:hint="default"/>
+      </w:rPr>
+    </w:lvl>
+    <w:lvl w:ilvl="1" w:tplc="04090003" w:tentative="1">
+      <w:start w:val="1"/>
+      <w:numFmt w:val="bullet"/>
+      <w:lvlText w:val="o"/>
+      <w:lvlJc w:val="left"/>
+      <w:pPr>
+        <w:ind w:left="1440" w:hanging="360"/>
+      </w:pPr>
+      <w:rPr>
+        <w:rFonts w:ascii="Courier New" w:hAnsi="Courier New" w:cs="Courier New" w:hint="default"/>
+      </w:rPr>
+    </w:lvl>
+    <w:lvl w:ilvl="2" w:tplc="04090005" w:tentative="1">
+      <w:start w:val="1"/>
+      <w:numFmt w:val="bullet"/>
+      <w:lvlText w:val=""/>
+      <w:lvlJc w:val="left"/>
+      <w:pPr>
+        <w:ind w:left="2160" w:hanging="360"/>
+      </w:pPr>
+      <w:rPr>
+        <w:rFonts w:ascii="Wingdings" w:hAnsi="Wingdings" w:hint="default"/>
+      </w:rPr>
+    </w:lvl>
+    <w:lvl w:ilvl="3" w:tplc="04090001" w:tentative="1">
+      <w:start w:val="1"/>
+      <w:numFmt w:val="bullet"/>
+      <w:lvlText w:val=""/>
+      <w:lvlJc w:val="left"/>
+      <w:pPr>
+        <w:ind w:left="2880" w:hanging="360"/>
+      </w:pPr>
+      <w:rPr>
+        <w:rFonts w:ascii="Symbol" w:hAnsi="Symbol" w:hint="default"/>
+      </w:rPr>
+    </w:lvl>
+    <w:lvl w:ilvl="4" w:tplc="04090003" w:tentative="1">
+      <w:start w:val="1"/>
+      <w:numFmt w:val="bullet"/>
+      <w:lvlText w:val="o"/>
+      <w:lvlJc w:val="left"/>
+      <w:pPr>
+        <w:ind w:left="3600" w:hanging="360"/>
+      </w:pPr>
+      <w:rPr>
+        <w:rFonts w:ascii="Courier New" w:hAnsi="Courier New" w:cs="Courier New" w:hint="default"/>
+      </w:rPr>
+    </w:lvl>
+    <w:lvl w:ilvl="5" w:tplc="04090005" w:tentative="1">
+      <w:start w:val="1"/>
+      <w:numFmt w:val="bullet"/>
+      <w:lvlText w:val=""/>
+      <w:lvlJc w:val="left"/>
+      <w:pPr>
+        <w:ind w:left="4320" w:hanging="360"/>
+      </w:pPr>
+      <w:rPr>
+        <w:rFonts w:ascii="Wingdings" w:hAnsi="Wingdings" w:hint="default"/>
+      </w:rPr>
+    </w:lvl>
+    <w:lvl w:ilvl="6" w:tplc="04090001" w:tentative="1">
+      <w:start w:val="1"/>
+      <w:numFmt w:val="bullet"/>
+      <w:lvlText w:val=""/>
+      <w:lvlJc w:val="left"/>
+      <w:pPr>
+        <w:ind w:left="5040" w:hanging="360"/>
+      </w:pPr>
+      <w:rPr>
+        <w:rFonts w:ascii="Symbol" w:hAnsi="Symbol" w:hint="default"/>
+      </w:rPr>
+    </w:lvl>
+    <w:lvl w:ilvl="7" w:tplc="04090003" w:tentative="1">
+      <w:start w:val="1"/>
+      <w:numFmt w:val="bullet"/>
+      <w:lvlText w:val="o"/>
+      <w:lvlJc w:val="left"/>
+      <w:pPr>
+        <w:ind w:left="5760" w:hanging="360"/>
+      </w:pPr>
+      <w:rPr>
+        <w:rFonts w:ascii="Courier New" w:hAnsi="Courier New" w:cs="Courier New" w:hint="default"/>
+      </w:rPr>
+    </w:lvl>
+    <w:lvl w:ilvl="8" w:tplc="04090005" w:tentative="1">
+      <w:start w:val="1"/>
+      <w:numFmt w:val="bullet"/>
+      <w:lvlText w:val=""/>
+      <w:lvlJc w:val="left"/>
+      <w:pPr>
+        <w:ind w:left="6480" w:hanging="360"/>
+      </w:pPr>
+      <w:rPr>
+        <w:rFonts w:ascii="Wingdings" w:hAnsi="Wingdings" w:hint="default"/>
+      </w:rPr>
+    </w:lvl>
+  </w:abstractNum>
+  <w:abstractNum w:abstractNumId="2" w15:restartNumberingAfterBreak="0">
+    <w:nsid w:val="6D453D84"/>
+    <w:multiLevelType w:val="hybridMultilevel"/>
+    <w:tmpl w:val="63D697E4"/>
+    <w:lvl w:ilvl="0" w:tplc="04090001">
+      <w:start w:val="1"/>
+      <w:numFmt w:val="bullet"/>
+      <w:lvlText w:val=""/>
+      <w:lvlJc w:val="left"/>
+      <w:pPr>
+        <w:ind w:left="720" w:hanging="360"/>
+      </w:pPr>
+      <w:rPr>
+        <w:rFonts w:ascii="Symbol" w:hAnsi="Symbol" w:hint="default"/>
+      </w:rPr>
+    </w:lvl>
+    <w:lvl w:ilvl="1" w:tplc="04090003" w:tentative="1">
+      <w:start w:val="1"/>
+      <w:numFmt w:val="bullet"/>
+      <w:lvlText w:val="o"/>
+      <w:lvlJc w:val="left"/>
+      <w:pPr>
+        <w:ind w:left="1440" w:hanging="360"/>
+      </w:pPr>
+      <w:rPr>
+        <w:rFonts w:ascii="Courier New" w:hAnsi="Courier New" w:cs="Courier New" w:hint="default"/>
+      </w:rPr>
+    </w:lvl>
+    <w:lvl w:ilvl="2" w:tplc="04090005" w:tentative="1">
+      <w:start w:val="1"/>
+      <w:numFmt w:val="bullet"/>
+      <w:lvlText w:val=""/>
+      <w:lvlJc w:val="left"/>
+      <w:pPr>
+        <w:ind w:left="2160" w:hanging="360"/>
+      </w:pPr>
+      <w:rPr>
+        <w:rFonts w:ascii="Wingdings" w:hAnsi="Wingdings" w:hint="default"/>
+      </w:rPr>
+    </w:lvl>
+    <w:lvl w:ilvl="3" w:tplc="04090001" w:tentative="1">
+      <w:start w:val="1"/>
+      <w:numFmt w:val="bullet"/>
+      <w:lvlText w:val=""/>
+      <w:lvlJc w:val="left"/>
+      <w:pPr>
+        <w:ind w:left="2880" w:hanging="360"/>
+      </w:pPr>
+      <w:rPr>
+        <w:rFonts w:ascii="Symbol" w:hAnsi="Symbol" w:hint="default"/>
+      </w:rPr>
+    </w:lvl>
+    <w:lvl w:ilvl="4" w:tplc="04090003" w:tentative="1">
+      <w:start w:val="1"/>
+      <w:numFmt w:val="bullet"/>
+      <w:lvlText w:val="o"/>
+      <w:lvlJc w:val="left"/>
+      <w:pPr>
+        <w:ind w:left="3600" w:hanging="360"/>
+      </w:pPr>
+      <w:rPr>
+        <w:rFonts w:ascii="Courier New" w:hAnsi="Courier New" w:cs="Courier New" w:hint="default"/>
+      </w:rPr>
+    </w:lvl>
+    <w:lvl w:ilvl="5" w:tplc="04090005" w:tentative="1">
+      <w:start w:val="1"/>
+      <w:numFmt w:val="bullet"/>
+      <w:lvlText w:val=""/>
+      <w:lvlJc w:val="left"/>
+      <w:pPr>
+        <w:ind w:left="4320" w:hanging="360"/>
+      </w:pPr>
+      <w:rPr>
+        <w:rFonts w:ascii="Wingdings" w:hAnsi="Wingdings" w:hint="default"/>
+      </w:rPr>
+    </w:lvl>
+    <w:lvl w:ilvl="6" w:tplc="04090001" w:tentative="1">
+      <w:start w:val="1"/>
+      <w:numFmt w:val="bullet"/>
+      <w:lvlText w:val=""/>
+      <w:lvlJc w:val="left"/>
+      <w:pPr>
+        <w:ind w:left="5040" w:hanging="360"/>
+      </w:pPr>
+      <w:rPr>
+        <w:rFonts w:ascii="Symbol" w:hAnsi="Symbol" w:hint="default"/>
+      </w:rPr>
+    </w:lvl>
+    <w:lvl w:ilvl="7" w:tplc="04090003" w:tentative="1">
+      <w:start w:val="1"/>
+      <w:numFmt w:val="bullet"/>
+      <w:lvlText w:val="o"/>
+      <w:lvlJc w:val="left"/>
+      <w:pPr>
+        <w:ind w:left="5760" w:hanging="360"/>
+      </w:pPr>
+      <w:rPr>
+        <w:rFonts w:ascii="Courier New" w:hAnsi="Courier New" w:cs="Courier New" w:hint="default"/>
+      </w:rPr>
+    </w:lvl>
+    <w:lvl w:ilvl="8" w:tplc="04090005" w:tentative="1">
+      <w:start w:val="1"/>
+      <w:numFmt w:val="bullet"/>
+      <w:lvlText w:val=""/>
+      <w:lvlJc w:val="left"/>
+      <w:pPr>
+        <w:ind w:left="6480" w:hanging="360"/>
+      </w:pPr>
+      <w:rPr>
+        <w:rFonts w:ascii="Wingdings" w:hAnsi="Wingdings" w:hint="default"/>
+      </w:rPr>
+    </w:lvl>
+  </w:abstractNum>
+  <w:num w:numId="1">
+    <w:abstractNumId w:val="0"/>
+  </w:num>
+  <w:num w:numId="2">
+    <w:abstractNumId w:val="1"/>
+  </w:num>
+  <w:num w:numId="3">
+    <w:abstractNumId w:val="2"/>
+  </w:num>
+</w:numbering>
 </file>
 
 <file path=word/styles.xml><?xml version="1.0" encoding="utf-8"?>
@@ -355,6 +750,7 @@
     <w:lsdException w:name="HTML Sample" w:semiHidden="1" w:unhideWhenUsed="1"/>
     <w:lsdException w:name="HTML Typewriter" w:semiHidden="1" w:unhideWhenUsed="1"/>
     <w:lsdException w:name="HTML Variable" w:semiHidden="1" w:unhideWhenUsed="1"/>
+    <w:lsdException w:name="Normal Table" w:semiHidden="1" w:unhideWhenUsed="1"/>
     <w:lsdException w:name="annotation subject" w:semiHidden="1" w:unhideWhenUsed="1"/>
     <w:lsdException w:name="No List" w:semiHidden="1" w:unhideWhenUsed="1"/>
     <w:lsdException w:name="Outline List 1" w:semiHidden="1" w:unhideWhenUsed="1"/>
@@ -401,8 +797,10 @@
     <w:lsdException w:name="Table Subtle 2" w:semiHidden="1" w:unhideWhenUsed="1"/>
     <w:lsdException w:name="Table Web 1" w:semiHidden="1" w:unhideWhenUsed="1"/>
     <w:lsdException w:name="Table Web 2" w:semiHidden="1" w:unhideWhenUsed="1"/>
+    <w:lsdException w:name="Table Web 3" w:semiHidden="1" w:unhideWhenUsed="1"/>
     <w:lsdException w:name="Balloon Text" w:semiHidden="1" w:unhideWhenUsed="1"/>
     <w:lsdException w:name="Table Grid" w:uiPriority="39"/>
+    <w:lsdException w:name="Table Theme" w:semiHidden="1" w:unhideWhenUsed="1"/>
     <w:lsdException w:name="Placeholder Text" w:semiHidden="1"/>
     <w:lsdException w:name="No Spacing" w:uiPriority="1" w:qFormat="1"/>
     <w:lsdException w:name="Light Shading" w:uiPriority="60"/>
@@ -658,6 +1056,17 @@
     <w:uiPriority w:val="99"/>
     <w:semiHidden/>
     <w:unhideWhenUsed/>
+  </w:style>
+  <w:style w:type="paragraph" w:styleId="ListParagraph">
+    <w:name w:val="List Paragraph"/>
+    <w:basedOn w:val="Normal"/>
+    <w:uiPriority w:val="34"/>
+    <w:qFormat/>
+    <w:rsid w:val="0077440E"/>
+    <w:pPr>
+      <w:ind w:left="720"/>
+      <w:contextualSpacing/>
+    </w:pPr>
   </w:style>
 </w:styles>
 </file>

</xml_diff>

<commit_message>
Update A12 Devpost Questions.docx
</commit_message>
<xml_diff>
--- a/A12/A12 Devpost Questions.docx
+++ b/A12/A12 Devpost Questions.docx
@@ -1,6 +1,6 @@
 
 <file path=word/document.xml><?xml version="1.0" encoding="utf-8"?>
-<w:document xmlns:wpc="http://schemas.microsoft.com/office/word/2010/wordprocessingCanvas" xmlns:cx="http://schemas.microsoft.com/office/drawing/2014/chartex" xmlns:cx1="http://schemas.microsoft.com/office/drawing/2015/9/8/chartex" xmlns:cx2="http://schemas.microsoft.com/office/drawing/2015/10/21/chartex" xmlns:cx3="http://schemas.microsoft.com/office/drawing/2016/5/9/chartex" xmlns:cx4="http://schemas.microsoft.com/office/drawing/2016/5/10/chartex" xmlns:cx5="http://schemas.microsoft.com/office/drawing/2016/5/11/chartex" xmlns:cx6="http://schemas.microsoft.com/office/drawing/2016/5/12/chartex" xmlns:cx7="http://schemas.microsoft.com/office/drawing/2016/5/13/chartex" xmlns:cx8="http://schemas.microsoft.com/office/drawing/2016/5/14/chartex" xmlns:mc="http://schemas.openxmlformats.org/markup-compatibility/2006" xmlns:aink="http://schemas.microsoft.com/office/drawing/2016/ink" xmlns:am3d="http://schemas.microsoft.com/office/drawing/2017/model3d" xmlns:o="urn:schemas-microsoft-com:office:office" xmlns:r="http://schemas.openxmlformats.org/officeDocument/2006/relationships" xmlns:m="http://schemas.openxmlformats.org/officeDocument/2006/math" xmlns:v="urn:schemas-microsoft-com:vml" xmlns:wp14="http://schemas.microsoft.com/office/word/2010/wordprocessingDrawing" xmlns:wp="http://schemas.openxmlformats.org/drawingml/2006/wordprocessingDrawing" xmlns:w10="urn:schemas-microsoft-com:office:word" xmlns:w="http://schemas.openxmlformats.org/wordprocessingml/2006/main" xmlns:w14="http://schemas.microsoft.com/office/word/2010/wordml" xmlns:w15="http://schemas.microsoft.com/office/word/2012/wordml" xmlns:w16cex="http://schemas.microsoft.com/office/word/2018/wordml/cex" xmlns:w16cid="http://schemas.microsoft.com/office/word/2016/wordml/cid" xmlns:w16="http://schemas.microsoft.com/office/word/2018/wordml" xmlns:w16sdtdh="http://schemas.microsoft.com/office/word/2020/wordml/sdtdatahash" xmlns:w16se="http://schemas.microsoft.com/office/word/2015/wordml/symex" xmlns:wpg="http://schemas.microsoft.com/office/word/2010/wordprocessingGroup" xmlns:wpi="http://schemas.microsoft.com/office/word/2010/wordprocessingInk" xmlns:wne="http://schemas.microsoft.com/office/word/2006/wordml" xmlns:wps="http://schemas.microsoft.com/office/word/2010/wordprocessingShape" mc:Ignorable="w14 w15 w16se w16cid w16 w16cex w16sdtdh wp14">
+<w:document xmlns:wpc="http://schemas.microsoft.com/office/word/2010/wordprocessingCanvas" xmlns:cx="http://schemas.microsoft.com/office/drawing/2014/chartex" xmlns:cx1="http://schemas.microsoft.com/office/drawing/2015/9/8/chartex" xmlns:cx2="http://schemas.microsoft.com/office/drawing/2015/10/21/chartex" xmlns:cx3="http://schemas.microsoft.com/office/drawing/2016/5/9/chartex" xmlns:cx4="http://schemas.microsoft.com/office/drawing/2016/5/10/chartex" xmlns:cx5="http://schemas.microsoft.com/office/drawing/2016/5/11/chartex" xmlns:cx6="http://schemas.microsoft.com/office/drawing/2016/5/12/chartex" xmlns:cx7="http://schemas.microsoft.com/office/drawing/2016/5/13/chartex" xmlns:cx8="http://schemas.microsoft.com/office/drawing/2016/5/14/chartex" xmlns:mc="http://schemas.openxmlformats.org/markup-compatibility/2006" xmlns:aink="http://schemas.microsoft.com/office/drawing/2016/ink" xmlns:am3d="http://schemas.microsoft.com/office/drawing/2017/model3d" xmlns:o="urn:schemas-microsoft-com:office:office" xmlns:oel="http://schemas.microsoft.com/office/2019/extlst" xmlns:r="http://schemas.openxmlformats.org/officeDocument/2006/relationships" xmlns:m="http://schemas.openxmlformats.org/officeDocument/2006/math" xmlns:v="urn:schemas-microsoft-com:vml" xmlns:wp14="http://schemas.microsoft.com/office/word/2010/wordprocessingDrawing" xmlns:wp="http://schemas.openxmlformats.org/drawingml/2006/wordprocessingDrawing" xmlns:w10="urn:schemas-microsoft-com:office:word" xmlns:w="http://schemas.openxmlformats.org/wordprocessingml/2006/main" xmlns:w14="http://schemas.microsoft.com/office/word/2010/wordml" xmlns:w15="http://schemas.microsoft.com/office/word/2012/wordml" xmlns:w16cex="http://schemas.microsoft.com/office/word/2018/wordml/cex" xmlns:w16cid="http://schemas.microsoft.com/office/word/2016/wordml/cid" xmlns:w16="http://schemas.microsoft.com/office/word/2018/wordml" xmlns:w16sdtdh="http://schemas.microsoft.com/office/word/2020/wordml/sdtdatahash" xmlns:w16se="http://schemas.microsoft.com/office/word/2015/wordml/symex" xmlns:wpg="http://schemas.microsoft.com/office/word/2010/wordprocessingGroup" xmlns:wpi="http://schemas.microsoft.com/office/word/2010/wordprocessingInk" xmlns:wne="http://schemas.microsoft.com/office/word/2006/wordml" xmlns:wps="http://schemas.microsoft.com/office/word/2010/wordprocessingShape" mc:Ignorable="w14 w15 w16se w16cid w16 w16cex w16sdtdh wp14">
   <w:body>
     <w:p>
       <w:pPr>
@@ -42,13 +42,11 @@
       <w:r>
         <w:t xml:space="preserve">Our project is able provide and display essential data used to track the position of the device. First, it uses an accelerometer to track how fast the device is moving. Second, it connects to satellites through a GPS module to provide accurate location data. Third, it has an OLED screen built in to display the data to the user physically. Finally, we connect the device to the cloud and display the GPS location history and current velocity metrics through a </w:t>
       </w:r>
-      <w:proofErr w:type="spellStart"/>
-      <w:r>
-        <w:t>NodeRed</w:t>
-      </w:r>
-      <w:proofErr w:type="spellEnd"/>
-      <w:r>
-        <w:t xml:space="preserve"> website.</w:t>
+      <w:r>
+        <w:t xml:space="preserve">node-RED </w:t>
+      </w:r>
+      <w:r>
+        <w:t>website.</w:t>
       </w:r>
     </w:p>
     <w:p/>
@@ -69,15 +67,7 @@
     </w:p>
     <w:p>
       <w:r>
-        <w:t xml:space="preserve">We used the </w:t>
-      </w:r>
-      <w:proofErr w:type="spellStart"/>
-      <w:r>
-        <w:t>devboard</w:t>
-      </w:r>
-      <w:proofErr w:type="spellEnd"/>
-      <w:r>
-        <w:t xml:space="preserve"> to test all our code and pins of the PCB board. Then, we created 3D printable and laser cuttable parts to have ease in assembling the final PCB design together with the external components.</w:t>
+        <w:t>We used the devboard to test all our code and pins of the PCB board. Then, we created 3D printable and laser cuttable parts to have ease in assembling the final PCB design together with the external components.</w:t>
       </w:r>
     </w:p>
     <w:p/>
@@ -166,10 +156,10 @@
         <w:rPr>
           <w:rFonts w:hint="eastAsia"/>
         </w:rPr>
-        <w:t>A</w:t>
-      </w:r>
-      <w:r>
-        <w:t>chieved wireless firmware update by combining OTAFU &amp; BT.</w:t>
+        <w:t>Com</w:t>
+      </w:r>
+      <w:r>
+        <w:t>pleted FreeRTOS-compatible drivers based on Cortex-M0 SAMD21 MCU</w:t>
       </w:r>
     </w:p>
     <w:p>
@@ -181,6 +171,24 @@
         </w:numPr>
       </w:pPr>
       <w:r>
+        <w:rPr>
+          <w:rFonts w:hint="eastAsia"/>
+        </w:rPr>
+        <w:t>A</w:t>
+      </w:r>
+      <w:r>
+        <w:t>chieved wireless firmware update by combining OTAFU &amp; BT.</w:t>
+      </w:r>
+    </w:p>
+    <w:p>
+      <w:pPr>
+        <w:pStyle w:val="ListParagraph"/>
+        <w:numPr>
+          <w:ilvl w:val="0"/>
+          <w:numId w:val="2"/>
+        </w:numPr>
+      </w:pPr>
+      <w:r>
         <w:t>Added node-red dashboard maps and library maps to visualize the data in map and calibrate the offsets</w:t>
       </w:r>
     </w:p>
@@ -202,7 +210,13 @@
     </w:p>
     <w:p>
       <w:r>
-        <w:t>Ring buffer of serial console, mutex and queue of FreeRTOS, Bootloader, OTA, debugging, node-RED</w:t>
+        <w:t>Ring buffer of serial console,</w:t>
+      </w:r>
+      <w:r>
+        <w:t xml:space="preserve"> </w:t>
+      </w:r>
+      <w:r>
+        <w:t>mutex and queue of FreeRTOS, Bootloader, OTA, debugging, node-RED</w:t>
       </w:r>
     </w:p>
     <w:p/>
@@ -257,16 +271,36 @@
         </w:numPr>
       </w:pPr>
       <w:r>
+        <w:t>U</w:t>
+      </w:r>
+      <w:r>
         <w:rPr>
           <w:rFonts w:hint="eastAsia"/>
         </w:rPr>
+        <w:t>s</w:t>
+      </w:r>
+      <w:r>
+        <w:t>e a large touchscreen to improve the interaction for user</w:t>
+      </w:r>
+    </w:p>
+    <w:p>
+      <w:pPr>
+        <w:pStyle w:val="ListParagraph"/>
+        <w:numPr>
+          <w:ilvl w:val="0"/>
+          <w:numId w:val="3"/>
+        </w:numPr>
+      </w:pPr>
+      <w:r>
+        <w:rPr>
+          <w:rFonts w:hint="eastAsia"/>
+        </w:rPr>
         <w:t>U</w:t>
       </w:r>
       <w:r>
         <w:t>pdate the PCB and firmware for minor errors and further features</w:t>
       </w:r>
     </w:p>
-    <w:p/>
     <w:sectPr>
       <w:pgSz w:w="11906" w:h="16838"/>
       <w:pgMar w:top="1440" w:right="1800" w:bottom="1440" w:left="1800" w:header="851" w:footer="992" w:gutter="0"/>
@@ -278,7 +312,7 @@
 </file>
 
 <file path=word/numbering.xml><?xml version="1.0" encoding="utf-8"?>
-<w:numbering xmlns:wpc="http://schemas.microsoft.com/office/word/2010/wordprocessingCanvas" xmlns:cx="http://schemas.microsoft.com/office/drawing/2014/chartex" xmlns:cx1="http://schemas.microsoft.com/office/drawing/2015/9/8/chartex" xmlns:cx2="http://schemas.microsoft.com/office/drawing/2015/10/21/chartex" xmlns:cx3="http://schemas.microsoft.com/office/drawing/2016/5/9/chartex" xmlns:cx4="http://schemas.microsoft.com/office/drawing/2016/5/10/chartex" xmlns:cx5="http://schemas.microsoft.com/office/drawing/2016/5/11/chartex" xmlns:cx6="http://schemas.microsoft.com/office/drawing/2016/5/12/chartex" xmlns:cx7="http://schemas.microsoft.com/office/drawing/2016/5/13/chartex" xmlns:cx8="http://schemas.microsoft.com/office/drawing/2016/5/14/chartex" xmlns:mc="http://schemas.openxmlformats.org/markup-compatibility/2006" xmlns:aink="http://schemas.microsoft.com/office/drawing/2016/ink" xmlns:am3d="http://schemas.microsoft.com/office/drawing/2017/model3d" xmlns:o="urn:schemas-microsoft-com:office:office" xmlns:r="http://schemas.openxmlformats.org/officeDocument/2006/relationships" xmlns:m="http://schemas.openxmlformats.org/officeDocument/2006/math" xmlns:v="urn:schemas-microsoft-com:vml" xmlns:wp14="http://schemas.microsoft.com/office/word/2010/wordprocessingDrawing" xmlns:wp="http://schemas.openxmlformats.org/drawingml/2006/wordprocessingDrawing" xmlns:w10="urn:schemas-microsoft-com:office:word" xmlns:w="http://schemas.openxmlformats.org/wordprocessingml/2006/main" xmlns:w14="http://schemas.microsoft.com/office/word/2010/wordml" xmlns:w15="http://schemas.microsoft.com/office/word/2012/wordml" xmlns:w16cex="http://schemas.microsoft.com/office/word/2018/wordml/cex" xmlns:w16cid="http://schemas.microsoft.com/office/word/2016/wordml/cid" xmlns:w16="http://schemas.microsoft.com/office/word/2018/wordml" xmlns:w16sdtdh="http://schemas.microsoft.com/office/word/2020/wordml/sdtdatahash" xmlns:w16se="http://schemas.microsoft.com/office/word/2015/wordml/symex" xmlns:wpg="http://schemas.microsoft.com/office/word/2010/wordprocessingGroup" xmlns:wpi="http://schemas.microsoft.com/office/word/2010/wordprocessingInk" xmlns:wne="http://schemas.microsoft.com/office/word/2006/wordml" xmlns:wps="http://schemas.microsoft.com/office/word/2010/wordprocessingShape" mc:Ignorable="w14 w15 w16se w16cid w16 w16cex w16sdtdh wp14">
+<w:numbering xmlns:wpc="http://schemas.microsoft.com/office/word/2010/wordprocessingCanvas" xmlns:cx="http://schemas.microsoft.com/office/drawing/2014/chartex" xmlns:cx1="http://schemas.microsoft.com/office/drawing/2015/9/8/chartex" xmlns:cx2="http://schemas.microsoft.com/office/drawing/2015/10/21/chartex" xmlns:cx3="http://schemas.microsoft.com/office/drawing/2016/5/9/chartex" xmlns:cx4="http://schemas.microsoft.com/office/drawing/2016/5/10/chartex" xmlns:cx5="http://schemas.microsoft.com/office/drawing/2016/5/11/chartex" xmlns:cx6="http://schemas.microsoft.com/office/drawing/2016/5/12/chartex" xmlns:cx7="http://schemas.microsoft.com/office/drawing/2016/5/13/chartex" xmlns:cx8="http://schemas.microsoft.com/office/drawing/2016/5/14/chartex" xmlns:mc="http://schemas.openxmlformats.org/markup-compatibility/2006" xmlns:aink="http://schemas.microsoft.com/office/drawing/2016/ink" xmlns:am3d="http://schemas.microsoft.com/office/drawing/2017/model3d" xmlns:o="urn:schemas-microsoft-com:office:office" xmlns:oel="http://schemas.microsoft.com/office/2019/extlst" xmlns:r="http://schemas.openxmlformats.org/officeDocument/2006/relationships" xmlns:m="http://schemas.openxmlformats.org/officeDocument/2006/math" xmlns:v="urn:schemas-microsoft-com:vml" xmlns:wp14="http://schemas.microsoft.com/office/word/2010/wordprocessingDrawing" xmlns:wp="http://schemas.openxmlformats.org/drawingml/2006/wordprocessingDrawing" xmlns:w10="urn:schemas-microsoft-com:office:word" xmlns:w="http://schemas.openxmlformats.org/wordprocessingml/2006/main" xmlns:w14="http://schemas.microsoft.com/office/word/2010/wordml" xmlns:w15="http://schemas.microsoft.com/office/word/2012/wordml" xmlns:w16cex="http://schemas.microsoft.com/office/word/2018/wordml/cex" xmlns:w16cid="http://schemas.microsoft.com/office/word/2016/wordml/cid" xmlns:w16="http://schemas.microsoft.com/office/word/2018/wordml" xmlns:w16sdtdh="http://schemas.microsoft.com/office/word/2020/wordml/sdtdatahash" xmlns:w16se="http://schemas.microsoft.com/office/word/2015/wordml/symex" xmlns:wpg="http://schemas.microsoft.com/office/word/2010/wordprocessingGroup" xmlns:wpi="http://schemas.microsoft.com/office/word/2010/wordprocessingInk" xmlns:wne="http://schemas.microsoft.com/office/word/2006/wordml" xmlns:wps="http://schemas.microsoft.com/office/word/2010/wordprocessingShape" mc:Ignorable="w14 w15 w16se w16cid w16 w16cex w16sdtdh wp14">
   <w:abstractNum w:abstractNumId="0" w15:restartNumberingAfterBreak="0">
     <w:nsid w:val="14CE4605"/>
     <w:multiLevelType w:val="hybridMultilevel"/>
@@ -618,13 +652,13 @@
       </w:rPr>
     </w:lvl>
   </w:abstractNum>
-  <w:num w:numId="1">
+  <w:num w:numId="1" w16cid:durableId="68694375">
     <w:abstractNumId w:val="0"/>
   </w:num>
-  <w:num w:numId="2">
+  <w:num w:numId="2" w16cid:durableId="315962952">
     <w:abstractNumId w:val="1"/>
   </w:num>
-  <w:num w:numId="3">
+  <w:num w:numId="3" w16cid:durableId="117260047">
     <w:abstractNumId w:val="2"/>
   </w:num>
 </w:numbering>

</xml_diff>